<commit_message>
got rid of from command in make file
</commit_message>
<xml_diff>
--- a/MattMikolajczykResume.docx
+++ b/MattMikolajczykResume.docx
@@ -460,7 +460,7 @@
     </w:lvl>
   </w:abstractNum>
   <w:abstractNum w:abstractNumId="990">
-    <w:nsid w:val="4723b500"/>
+    <w:nsid w:val="b6298073"/>
     <w:multiLevelType w:val="multilevel"/>
     <w:lvl w:ilvl="0">
       <w:numFmt w:val="bullet"/>
@@ -541,7 +541,7 @@
     </w:lvl>
   </w:abstractNum>
   <w:abstractNum w:abstractNumId="9943310">
-    <w:nsid w:val="6ae1d813"/>
+    <w:nsid w:val="96edc117"/>
     <w:multiLevelType w:val="multilevel"/>
     <w:lvl w:ilvl="0">
       <w:start w:val="310"/>
@@ -629,7 +629,7 @@
     </w:lvl>
   </w:abstractNum>
   <w:abstractNum w:abstractNumId="991">
-    <w:nsid w:val="dacf967b"/>
+    <w:nsid w:val="e1026b44"/>
     <w:multiLevelType w:val="multilevel"/>
     <w:lvl w:ilvl="0">
       <w:numFmt w:val="bullet"/>

</xml_diff>

<commit_message>
editted more skills, changed across all
</commit_message>
<xml_diff>
--- a/MattMikolajczykResume.docx
+++ b/MattMikolajczykResume.docx
@@ -131,7 +131,7 @@
         </w:numPr>
       </w:pPr>
       <w:r>
-        <w:t xml:space="preserve">Java, C, Python, Bash, Unix Shell, Ruby, Lisp, Prolog</w:t>
+        <w:t xml:space="preserve">Java, C, Python, Bash/Unix Shell, Ruby, Lisp, Prolog</w:t>
       </w:r>
     </w:p>
     <w:p>
@@ -142,7 +142,7 @@
         </w:numPr>
       </w:pPr>
       <w:r>
-        <w:t xml:space="preserve">Familiar with SQL, MySQL</w:t>
+        <w:t xml:space="preserve">Familiar with MySQL and relational databases</w:t>
       </w:r>
     </w:p>
     <w:p>
@@ -460,7 +460,7 @@
     </w:lvl>
   </w:abstractNum>
   <w:abstractNum w:abstractNumId="990">
-    <w:nsid w:val="b6298073"/>
+    <w:nsid w:val="2ff44233"/>
     <w:multiLevelType w:val="multilevel"/>
     <w:lvl w:ilvl="0">
       <w:numFmt w:val="bullet"/>
@@ -541,7 +541,7 @@
     </w:lvl>
   </w:abstractNum>
   <w:abstractNum w:abstractNumId="9943310">
-    <w:nsid w:val="96edc117"/>
+    <w:nsid w:val="e3441515"/>
     <w:multiLevelType w:val="multilevel"/>
     <w:lvl w:ilvl="0">
       <w:start w:val="310"/>
@@ -629,7 +629,7 @@
     </w:lvl>
   </w:abstractNum>
   <w:abstractNum w:abstractNumId="991">
-    <w:nsid w:val="e1026b44"/>
+    <w:nsid w:val="8cb7613f"/>
     <w:multiLevelType w:val="multilevel"/>
     <w:lvl w:ilvl="0">
       <w:numFmt w:val="bullet"/>

</xml_diff>

<commit_message>
capital S in YuccaSoft
</commit_message>
<xml_diff>
--- a/MattMikolajczykResume.docx
+++ b/MattMikolajczykResume.docx
@@ -184,7 +184,7 @@
       <w:bookmarkStart w:id="25" w:name="junior-programmer-april-2015-may-2016-yuccasoft"/>
       <w:bookmarkEnd w:id="25"/>
       <w:r>
-        <w:t xml:space="preserve">Junior Programmer | April 2015 – May 2016 | Yuccasoft</w:t>
+        <w:t xml:space="preserve">Junior Programmer | April 2015 – May 2016 | YuccaSoft</w:t>
       </w:r>
     </w:p>
     <w:p>
@@ -460,7 +460,7 @@
     </w:lvl>
   </w:abstractNum>
   <w:abstractNum w:abstractNumId="990">
-    <w:nsid w:val="2ff44233"/>
+    <w:nsid w:val="ce7f18e2"/>
     <w:multiLevelType w:val="multilevel"/>
     <w:lvl w:ilvl="0">
       <w:numFmt w:val="bullet"/>
@@ -541,7 +541,7 @@
     </w:lvl>
   </w:abstractNum>
   <w:abstractNum w:abstractNumId="9943310">
-    <w:nsid w:val="e3441515"/>
+    <w:nsid w:val="7c29c980"/>
     <w:multiLevelType w:val="multilevel"/>
     <w:lvl w:ilvl="0">
       <w:start w:val="310"/>
@@ -629,7 +629,7 @@
     </w:lvl>
   </w:abstractNum>
   <w:abstractNum w:abstractNumId="991">
-    <w:nsid w:val="8cb7613f"/>
+    <w:nsid w:val="10dfb3bd"/>
     <w:multiLevelType w:val="multilevel"/>
     <w:lvl w:ilvl="0">
       <w:numFmt w:val="bullet"/>

</xml_diff>

<commit_message>
added team information to softball details
</commit_message>
<xml_diff>
--- a/MattMikolajczykResume.docx
+++ b/MattMikolajczykResume.docx
@@ -207,7 +207,7 @@
         <w:t xml:space="preserve"> </w:t>
       </w:r>
       <w:r>
-        <w:t xml:space="preserve">organize and display schedules and standings for the client’s</w:t>
+        <w:t xml:space="preserve">organize and display schedules, standings, and team information for the client’s</w:t>
       </w:r>
       <w:r>
         <w:t xml:space="preserve"> </w:t>
@@ -460,7 +460,7 @@
     </w:lvl>
   </w:abstractNum>
   <w:abstractNum w:abstractNumId="990">
-    <w:nsid w:val="ce7f18e2"/>
+    <w:nsid w:val="b2c2c013"/>
     <w:multiLevelType w:val="multilevel"/>
     <w:lvl w:ilvl="0">
       <w:numFmt w:val="bullet"/>
@@ -541,7 +541,7 @@
     </w:lvl>
   </w:abstractNum>
   <w:abstractNum w:abstractNumId="9943310">
-    <w:nsid w:val="7c29c980"/>
+    <w:nsid w:val="ac4995ce"/>
     <w:multiLevelType w:val="multilevel"/>
     <w:lvl w:ilvl="0">
       <w:start w:val="310"/>
@@ -629,7 +629,7 @@
     </w:lvl>
   </w:abstractNum>
   <w:abstractNum w:abstractNumId="991">
-    <w:nsid w:val="10dfb3bd"/>
+    <w:nsid w:val="7eb5de4b"/>
     <w:multiLevelType w:val="multilevel"/>
     <w:lvl w:ilvl="0">
       <w:numFmt w:val="bullet"/>

</xml_diff>

<commit_message>
added cleanup of master into shell script
</commit_message>
<xml_diff>
--- a/MattMikolajczykResume.docx
+++ b/MattMikolajczykResume.docx
@@ -201,13 +201,13 @@
         <w:t xml:space="preserve"> </w:t>
       </w:r>
       <w:r>
-        <w:t xml:space="preserve">league in HTML/CSS. It was an interactive website that helped</w:t>
+        <w:t xml:space="preserve">league in HTML/CSS. The interactive website helped organize and</w:t>
       </w:r>
       <w:r>
         <w:t xml:space="preserve"> </w:t>
       </w:r>
       <w:r>
-        <w:t xml:space="preserve">organize and display schedules, standings, and team information for the client’s</w:t>
+        <w:t xml:space="preserve">display schedules, standings, and team information for the client’s</w:t>
       </w:r>
       <w:r>
         <w:t xml:space="preserve"> </w:t>
@@ -224,19 +224,13 @@
         </w:numPr>
       </w:pPr>
       <w:r>
-        <w:t xml:space="preserve">Coded in JavaScript to implement interactive menus and tables with</w:t>
+        <w:t xml:space="preserve">Streamlined client user-interface with JavaScript interactive menus</w:t>
       </w:r>
       <w:r>
         <w:t xml:space="preserve"> </w:t>
       </w:r>
       <w:r>
-        <w:t xml:space="preserve">drag and drop functionality using the HTML Drag and Drop API that</w:t>
-      </w:r>
-      <w:r>
-        <w:t xml:space="preserve"> </w:t>
-      </w:r>
-      <w:r>
-        <w:t xml:space="preserve">made it easy to use for the client</w:t>
+        <w:t xml:space="preserve">and tables using the HTML Drag and Drop API</w:t>
       </w:r>
     </w:p>
     <w:p>
@@ -247,13 +241,13 @@
         </w:numPr>
       </w:pPr>
       <w:r>
-        <w:t xml:space="preserve">Used MySQL workbench to design and manage the MySQL database. Used</w:t>
+        <w:t xml:space="preserve">Utilized MySQL Workbench to design and manage the MySQL database.</w:t>
       </w:r>
       <w:r>
         <w:t xml:space="preserve"> </w:t>
       </w:r>
       <w:r>
-        <w:t xml:space="preserve">SQL to query the database and insert and update the tables with team</w:t>
+        <w:t xml:space="preserve">Wrote SQL queries to create and update database tables with team</w:t>
       </w:r>
       <w:r>
         <w:t xml:space="preserve"> </w:t>
@@ -460,7 +454,7 @@
     </w:lvl>
   </w:abstractNum>
   <w:abstractNum w:abstractNumId="990">
-    <w:nsid w:val="b2c2c013"/>
+    <w:nsid w:val="256a05ce"/>
     <w:multiLevelType w:val="multilevel"/>
     <w:lvl w:ilvl="0">
       <w:numFmt w:val="bullet"/>
@@ -541,7 +535,7 @@
     </w:lvl>
   </w:abstractNum>
   <w:abstractNum w:abstractNumId="9943310">
-    <w:nsid w:val="ac4995ce"/>
+    <w:nsid w:val="936006f8"/>
     <w:multiLevelType w:val="multilevel"/>
     <w:lvl w:ilvl="0">
       <w:start w:val="310"/>
@@ -629,7 +623,7 @@
     </w:lvl>
   </w:abstractNum>
   <w:abstractNum w:abstractNumId="991">
-    <w:nsid w:val="7eb5de4b"/>
+    <w:nsid w:val="741b99a4"/>
     <w:multiLevelType w:val="multilevel"/>
     <w:lvl w:ilvl="0">
       <w:numFmt w:val="bullet"/>

</xml_diff>

<commit_message>
showing thea what i did today
</commit_message>
<xml_diff>
--- a/MattMikolajczykResume.docx
+++ b/MattMikolajczykResume.docx
@@ -4,12 +4,10 @@
   <w:body>
     <w:p>
       <w:pPr>
-        <w:pStyle w:val="Heading1"/>
-      </w:pPr>
-      <w:bookmarkStart w:id="21" w:name="matthew-mikolajczyk"/>
-      <w:bookmarkEnd w:id="21"/>
-      <w:r>
-        <w:t xml:space="preserve">Matthew Mikolajczyk</w:t>
+        <w:pStyle w:val="FirstParagraph"/>
+      </w:pPr>
+      <w:r>
+        <w:t xml:space="preserve">HELLO THEA Matthew Mikolajczyk ===================</w:t>
       </w:r>
     </w:p>
     <w:p>
@@ -52,8 +50,8 @@
       <w:pPr>
         <w:pStyle w:val="Heading2"/>
       </w:pPr>
-      <w:bookmarkStart w:id="22" w:name="relevant-coursework"/>
-      <w:bookmarkEnd w:id="22"/>
+      <w:bookmarkStart w:id="21" w:name="relevant-coursework"/>
+      <w:bookmarkEnd w:id="21"/>
       <w:r>
         <w:t xml:space="preserve">RELEVANT COURSEWORK</w:t>
       </w:r>
@@ -117,8 +115,8 @@
       <w:pPr>
         <w:pStyle w:val="Heading2"/>
       </w:pPr>
-      <w:bookmarkStart w:id="23" w:name="skills"/>
-      <w:bookmarkEnd w:id="23"/>
+      <w:bookmarkStart w:id="22" w:name="skills"/>
+      <w:bookmarkEnd w:id="22"/>
       <w:r>
         <w:t xml:space="preserve">SKILLS</w:t>
       </w:r>
@@ -171,18 +169,18 @@
       <w:pPr>
         <w:pStyle w:val="Heading2"/>
       </w:pPr>
-      <w:bookmarkStart w:id="24" w:name="experience"/>
+      <w:bookmarkStart w:id="23" w:name="experience"/>
+      <w:bookmarkEnd w:id="23"/>
+      <w:r>
+        <w:t xml:space="preserve">EXPERIENCE</w:t>
+      </w:r>
+    </w:p>
+    <w:p>
+      <w:pPr>
+        <w:pStyle w:val="Heading3"/>
+      </w:pPr>
+      <w:bookmarkStart w:id="24" w:name="junior-programmer-april-2015-may-2016-yuccasoft"/>
       <w:bookmarkEnd w:id="24"/>
-      <w:r>
-        <w:t xml:space="preserve">EXPERIENCE</w:t>
-      </w:r>
-    </w:p>
-    <w:p>
-      <w:pPr>
-        <w:pStyle w:val="Heading3"/>
-      </w:pPr>
-      <w:bookmarkStart w:id="25" w:name="junior-programmer-april-2015-may-2016-yuccasoft"/>
-      <w:bookmarkEnd w:id="25"/>
       <w:r>
         <w:t xml:space="preserve">Junior Programmer | April 2015 – May 2016 | YuccaSoft</w:t>
       </w:r>
@@ -260,8 +258,8 @@
       <w:pPr>
         <w:pStyle w:val="Heading3"/>
       </w:pPr>
-      <w:bookmarkStart w:id="26" w:name="educational-team-leader-july-2013-august-2013-crear"/>
-      <w:bookmarkEnd w:id="26"/>
+      <w:bookmarkStart w:id="25" w:name="educational-team-leader-july-2013-august-2013-crear"/>
+      <w:bookmarkEnd w:id="25"/>
       <w:r>
         <w:t xml:space="preserve">Educational Team Leader | July 2013 – August 2013 | Crear</w:t>
       </w:r>
@@ -304,36 +302,36 @@
       <w:pPr>
         <w:pStyle w:val="Heading2"/>
       </w:pPr>
-      <w:bookmarkStart w:id="27" w:name="education"/>
+      <w:bookmarkStart w:id="26" w:name="education"/>
+      <w:bookmarkEnd w:id="26"/>
+      <w:r>
+        <w:t xml:space="preserve">EDUCATION</w:t>
+      </w:r>
+    </w:p>
+    <w:p>
+      <w:pPr>
+        <w:pStyle w:val="Heading4"/>
+      </w:pPr>
+      <w:bookmarkStart w:id="27" w:name="b.s.-computer-science-expected-2018"/>
       <w:bookmarkEnd w:id="27"/>
       <w:r>
-        <w:t xml:space="preserve">EDUCATION</w:t>
+        <w:t xml:space="preserve">B.S. Computer Science | Expected 2018</w:t>
+      </w:r>
+    </w:p>
+    <w:p>
+      <w:pPr>
+        <w:pStyle w:val="FirstParagraph"/>
+      </w:pPr>
+      <w:r>
+        <w:t xml:space="preserve">Cal State Dominguez Hills</w:t>
       </w:r>
     </w:p>
     <w:p>
       <w:pPr>
         <w:pStyle w:val="Heading4"/>
       </w:pPr>
-      <w:bookmarkStart w:id="28" w:name="b.s.-computer-science-expected-2018"/>
+      <w:bookmarkStart w:id="28" w:name="a.a.-sociology-june-2014"/>
       <w:bookmarkEnd w:id="28"/>
-      <w:r>
-        <w:t xml:space="preserve">B.S. Computer Science | Expected 2018</w:t>
-      </w:r>
-    </w:p>
-    <w:p>
-      <w:pPr>
-        <w:pStyle w:val="FirstParagraph"/>
-      </w:pPr>
-      <w:r>
-        <w:t xml:space="preserve">Cal State Dominguez Hills</w:t>
-      </w:r>
-    </w:p>
-    <w:p>
-      <w:pPr>
-        <w:pStyle w:val="Heading4"/>
-      </w:pPr>
-      <w:bookmarkStart w:id="29" w:name="a.a.-sociology-june-2014"/>
-      <w:bookmarkEnd w:id="29"/>
       <w:r>
         <w:t xml:space="preserve">A.A. Sociology | June 2014</w:t>
       </w:r>
@@ -454,7 +452,7 @@
     </w:lvl>
   </w:abstractNum>
   <w:abstractNum w:abstractNumId="990">
-    <w:nsid w:val="256a05ce"/>
+    <w:nsid w:val="cf3ec62f"/>
     <w:multiLevelType w:val="multilevel"/>
     <w:lvl w:ilvl="0">
       <w:numFmt w:val="bullet"/>
@@ -535,7 +533,7 @@
     </w:lvl>
   </w:abstractNum>
   <w:abstractNum w:abstractNumId="9943310">
-    <w:nsid w:val="936006f8"/>
+    <w:nsid w:val="8312d6c2"/>
     <w:multiLevelType w:val="multilevel"/>
     <w:lvl w:ilvl="0">
       <w:start w:val="310"/>
@@ -623,7 +621,7 @@
     </w:lvl>
   </w:abstractNum>
   <w:abstractNum w:abstractNumId="991">
-    <w:nsid w:val="741b99a4"/>
+    <w:nsid w:val="cbdb6f7e"/>
     <w:multiLevelType w:val="multilevel"/>
     <w:lvl w:ilvl="0">
       <w:numFmt w:val="bullet"/>

</xml_diff>

<commit_message>
add area code to resume
</commit_message>
<xml_diff>
--- a/MattMikolajczykResume.docx
+++ b/MattMikolajczykResume.docx
@@ -17,7 +17,7 @@
         <w:pStyle w:val="FirstParagraph"/>
       </w:pPr>
       <w:r>
-        <w:t xml:space="preserve">938-4809</w:t>
+        <w:t xml:space="preserve">(310)938-4809</w:t>
       </w:r>
     </w:p>
     <w:p>
@@ -455,7 +455,7 @@
     </w:lvl>
   </w:abstractNum>
   <w:abstractNum w:abstractNumId="990">
-    <w:nsid w:val="b7dc9278"/>
+    <w:nsid w:val="a3b40d72"/>
     <w:multiLevelType w:val="multilevel"/>
     <w:lvl w:ilvl="0">
       <w:numFmt w:val="bullet"/>
@@ -536,7 +536,7 @@
     </w:lvl>
   </w:abstractNum>
   <w:abstractNum w:abstractNumId="991">
-    <w:nsid w:val="26326d6f"/>
+    <w:nsid w:val="1abaff63"/>
     <w:multiLevelType w:val="multilevel"/>
     <w:lvl w:ilvl="0">
       <w:numFmt w:val="bullet"/>

</xml_diff>